<commit_message>
Use IEEE citation style.
</commit_message>
<xml_diff>
--- a/custom/reference-doc.docx
+++ b/custom/reference-doc.docx
@@ -1414,7 +1414,10 @@
     <w:name w:val="Bibliography"/>
     <w:basedOn w:val="Normal"/>
     <w:qFormat/>
-    <w:pPr/>
+    <w:pPr>
+      <w:tabs/>
+      <w:ind w:left="567" w:right="0" w:hanging="567"/>
+    </w:pPr>
     <w:rPr/>
   </w:style>
   <w:style w:type="paragraph" w:styleId="BlockText">

</xml_diff>